<commit_message>
Integration de la connexion à twincat. Debug en cours, problème concernant la position de la presse.
</commit_message>
<xml_diff>
--- a/doc/SystemeMultiAgentsI4.0_Chaperon.docx
+++ b/doc/SystemeMultiAgentsI4.0_Chaperon.docx
@@ -1,6 +1,6 @@
 
 <file path=word/document.xml><?xml version="1.0" encoding="utf-8"?>
-<w:document xmlns:wpc="http://schemas.microsoft.com/office/word/2010/wordprocessingCanvas" xmlns:cx="http://schemas.microsoft.com/office/drawing/2014/chartex" xmlns:cx1="http://schemas.microsoft.com/office/drawing/2015/9/8/chartex" xmlns:cx2="http://schemas.microsoft.com/office/drawing/2015/10/21/chartex" xmlns:cx3="http://schemas.microsoft.com/office/drawing/2016/5/9/chartex" xmlns:cx4="http://schemas.microsoft.com/office/drawing/2016/5/10/chartex" xmlns:cx5="http://schemas.microsoft.com/office/drawing/2016/5/11/chartex" xmlns:cx6="http://schemas.microsoft.com/office/drawing/2016/5/12/chartex" xmlns:cx7="http://schemas.microsoft.com/office/drawing/2016/5/13/chartex" xmlns:cx8="http://schemas.microsoft.com/office/drawing/2016/5/14/chartex" xmlns:mc="http://schemas.openxmlformats.org/markup-compatibility/2006" xmlns:aink="http://schemas.microsoft.com/office/drawing/2016/ink" xmlns:am3d="http://schemas.microsoft.com/office/drawing/2017/model3d" xmlns:o="urn:schemas-microsoft-com:office:office" xmlns:r="http://schemas.openxmlformats.org/officeDocument/2006/relationships" xmlns:m="http://schemas.openxmlformats.org/officeDocument/2006/math" xmlns:v="urn:schemas-microsoft-com:vml" xmlns:wp14="http://schemas.microsoft.com/office/word/2010/wordprocessingDrawing" xmlns:wp="http://schemas.openxmlformats.org/drawingml/2006/wordprocessingDrawing" xmlns:w10="urn:schemas-microsoft-com:office:word" xmlns:w="http://schemas.openxmlformats.org/wordprocessingml/2006/main" xmlns:w14="http://schemas.microsoft.com/office/word/2010/wordml" xmlns:w15="http://schemas.microsoft.com/office/word/2012/wordml" xmlns:w16se="http://schemas.microsoft.com/office/word/2015/wordml/symex" xmlns:wpg="http://schemas.microsoft.com/office/word/2010/wordprocessingGroup" xmlns:wpi="http://schemas.microsoft.com/office/word/2010/wordprocessingInk" xmlns:wne="http://schemas.microsoft.com/office/word/2006/wordml" xmlns:wps="http://schemas.microsoft.com/office/word/2010/wordprocessingShape" mc:Ignorable="w14 w15 w16se wp14">
+<w:document xmlns:wpc="http://schemas.microsoft.com/office/word/2010/wordprocessingCanvas" xmlns:cx="http://schemas.microsoft.com/office/drawing/2014/chartex" xmlns:cx1="http://schemas.microsoft.com/office/drawing/2015/9/8/chartex" xmlns:cx2="http://schemas.microsoft.com/office/drawing/2015/10/21/chartex" xmlns:cx3="http://schemas.microsoft.com/office/drawing/2016/5/9/chartex" xmlns:cx4="http://schemas.microsoft.com/office/drawing/2016/5/10/chartex" xmlns:cx5="http://schemas.microsoft.com/office/drawing/2016/5/11/chartex" xmlns:cx6="http://schemas.microsoft.com/office/drawing/2016/5/12/chartex" xmlns:cx7="http://schemas.microsoft.com/office/drawing/2016/5/13/chartex" xmlns:cx8="http://schemas.microsoft.com/office/drawing/2016/5/14/chartex" xmlns:mc="http://schemas.openxmlformats.org/markup-compatibility/2006" xmlns:aink="http://schemas.microsoft.com/office/drawing/2016/ink" xmlns:am3d="http://schemas.microsoft.com/office/drawing/2017/model3d" xmlns:o="urn:schemas-microsoft-com:office:office" xmlns:r="http://schemas.openxmlformats.org/officeDocument/2006/relationships" xmlns:m="http://schemas.openxmlformats.org/officeDocument/2006/math" xmlns:v="urn:schemas-microsoft-com:vml" xmlns:wp14="http://schemas.microsoft.com/office/word/2010/wordprocessingDrawing" xmlns:wp="http://schemas.openxmlformats.org/drawingml/2006/wordprocessingDrawing" xmlns:w10="urn:schemas-microsoft-com:office:word" xmlns:w="http://schemas.openxmlformats.org/wordprocessingml/2006/main" xmlns:w14="http://schemas.microsoft.com/office/word/2010/wordml" xmlns:w15="http://schemas.microsoft.com/office/word/2012/wordml" xmlns:w16cid="http://schemas.microsoft.com/office/word/2016/wordml/cid" xmlns:w16se="http://schemas.microsoft.com/office/word/2015/wordml/symex" xmlns:wpg="http://schemas.microsoft.com/office/word/2010/wordprocessingGroup" xmlns:wpi="http://schemas.microsoft.com/office/word/2010/wordprocessingInk" xmlns:wne="http://schemas.microsoft.com/office/word/2006/wordml" xmlns:wps="http://schemas.microsoft.com/office/word/2010/wordprocessingShape" mc:Ignorable="w14 w15 w16se w16cid wp14">
   <w:body>
     <w:sdt>
       <w:sdtPr>
@@ -847,7 +847,7 @@
           <w:r>
             <w:fldChar w:fldCharType="separate"/>
           </w:r>
-          <w:hyperlink w:anchor="_Toc475603760" w:history="1">
+          <w:hyperlink w:anchor="_Toc486505941" w:history="1">
             <w:r>
               <w:rPr>
                 <w:rStyle w:val="Lienhypertexte"/>
@@ -889,7 +889,7 @@
                 <w:noProof/>
                 <w:webHidden/>
               </w:rPr>
-              <w:instrText xml:space="preserve"> PAGEREF _Toc475603760 \h </w:instrText>
+              <w:instrText xml:space="preserve"> PAGEREF _Toc486505941 \h </w:instrText>
             </w:r>
             <w:r>
               <w:rPr>
@@ -933,7 +933,7 @@
               <w:lang w:eastAsia="fr-CH"/>
             </w:rPr>
           </w:pPr>
-          <w:hyperlink w:anchor="_Toc475603761" w:history="1">
+          <w:hyperlink w:anchor="_Toc486505942" w:history="1">
             <w:r>
               <w:rPr>
                 <w:rStyle w:val="Lienhypertexte"/>
@@ -975,7 +975,7 @@
                 <w:noProof/>
                 <w:webHidden/>
               </w:rPr>
-              <w:instrText xml:space="preserve"> PAGEREF _Toc475603761 \h </w:instrText>
+              <w:instrText xml:space="preserve"> PAGEREF _Toc486505942 \h </w:instrText>
             </w:r>
             <w:r>
               <w:rPr>
@@ -995,7 +995,7 @@
                 <w:noProof/>
                 <w:webHidden/>
               </w:rPr>
-              <w:t>2</w:t>
+              <w:t>3</w:t>
             </w:r>
             <w:r>
               <w:rPr>
@@ -1019,7 +1019,7 @@
               <w:lang w:eastAsia="fr-CH"/>
             </w:rPr>
           </w:pPr>
-          <w:hyperlink w:anchor="_Toc475603762" w:history="1">
+          <w:hyperlink w:anchor="_Toc486505943" w:history="1">
             <w:r>
               <w:rPr>
                 <w:rStyle w:val="Lienhypertexte"/>
@@ -1061,7 +1061,7 @@
                 <w:noProof/>
                 <w:webHidden/>
               </w:rPr>
-              <w:instrText xml:space="preserve"> PAGEREF _Toc475603762 \h </w:instrText>
+              <w:instrText xml:space="preserve"> PAGEREF _Toc486505943 \h </w:instrText>
             </w:r>
             <w:r>
               <w:rPr>
@@ -1081,7 +1081,7 @@
                 <w:noProof/>
                 <w:webHidden/>
               </w:rPr>
-              <w:t>2</w:t>
+              <w:t>3</w:t>
             </w:r>
             <w:r>
               <w:rPr>
@@ -1105,7 +1105,7 @@
               <w:lang w:eastAsia="fr-CH"/>
             </w:rPr>
           </w:pPr>
-          <w:hyperlink w:anchor="_Toc475603763" w:history="1">
+          <w:hyperlink w:anchor="_Toc486505944" w:history="1">
             <w:r>
               <w:rPr>
                 <w:rStyle w:val="Lienhypertexte"/>
@@ -1147,7 +1147,7 @@
                 <w:noProof/>
                 <w:webHidden/>
               </w:rPr>
-              <w:instrText xml:space="preserve"> PAGEREF _Toc475603763 \h </w:instrText>
+              <w:instrText xml:space="preserve"> PAGEREF _Toc486505944 \h </w:instrText>
             </w:r>
             <w:r>
               <w:rPr>
@@ -1167,7 +1167,7 @@
                 <w:noProof/>
                 <w:webHidden/>
               </w:rPr>
-              <w:t>2</w:t>
+              <w:t>3</w:t>
             </w:r>
             <w:r>
               <w:rPr>
@@ -1191,7 +1191,7 @@
               <w:lang w:eastAsia="fr-CH"/>
             </w:rPr>
           </w:pPr>
-          <w:hyperlink w:anchor="_Toc475603764" w:history="1">
+          <w:hyperlink w:anchor="_Toc486505945" w:history="1">
             <w:r>
               <w:rPr>
                 <w:rStyle w:val="Lienhypertexte"/>
@@ -1233,7 +1233,7 @@
                 <w:noProof/>
                 <w:webHidden/>
               </w:rPr>
-              <w:instrText xml:space="preserve"> PAGEREF _Toc475603764 \h </w:instrText>
+              <w:instrText xml:space="preserve"> PAGEREF _Toc486505945 \h </w:instrText>
             </w:r>
             <w:r>
               <w:rPr>
@@ -1253,7 +1253,7 @@
                 <w:noProof/>
                 <w:webHidden/>
               </w:rPr>
-              <w:t>2</w:t>
+              <w:t>3</w:t>
             </w:r>
             <w:r>
               <w:rPr>
@@ -1277,7 +1277,7 @@
               <w:lang w:eastAsia="fr-CH"/>
             </w:rPr>
           </w:pPr>
-          <w:hyperlink w:anchor="_Toc475603765" w:history="1">
+          <w:hyperlink w:anchor="_Toc486505946" w:history="1">
             <w:r>
               <w:rPr>
                 <w:rStyle w:val="Lienhypertexte"/>
@@ -1319,7 +1319,7 @@
                 <w:noProof/>
                 <w:webHidden/>
               </w:rPr>
-              <w:instrText xml:space="preserve"> PAGEREF _Toc475603765 \h </w:instrText>
+              <w:instrText xml:space="preserve"> PAGEREF _Toc486505946 \h </w:instrText>
             </w:r>
             <w:r>
               <w:rPr>
@@ -1339,7 +1339,7 @@
                 <w:noProof/>
                 <w:webHidden/>
               </w:rPr>
-              <w:t>2</w:t>
+              <w:t>3</w:t>
             </w:r>
             <w:r>
               <w:rPr>
@@ -1363,7 +1363,7 @@
               <w:lang w:eastAsia="fr-CH"/>
             </w:rPr>
           </w:pPr>
-          <w:hyperlink w:anchor="_Toc475603766" w:history="1">
+          <w:hyperlink w:anchor="_Toc486505947" w:history="1">
             <w:r>
               <w:rPr>
                 <w:rStyle w:val="Lienhypertexte"/>
@@ -1405,7 +1405,7 @@
                 <w:noProof/>
                 <w:webHidden/>
               </w:rPr>
-              <w:instrText xml:space="preserve"> PAGEREF _Toc475603766 \h </w:instrText>
+              <w:instrText xml:space="preserve"> PAGEREF _Toc486505947 \h </w:instrText>
             </w:r>
             <w:r>
               <w:rPr>
@@ -1425,7 +1425,7 @@
                 <w:noProof/>
                 <w:webHidden/>
               </w:rPr>
-              <w:t>2</w:t>
+              <w:t>3</w:t>
             </w:r>
             <w:r>
               <w:rPr>
@@ -1449,7 +1449,7 @@
               <w:lang w:eastAsia="fr-CH"/>
             </w:rPr>
           </w:pPr>
-          <w:hyperlink w:anchor="_Toc475603767" w:history="1">
+          <w:hyperlink w:anchor="_Toc486505948" w:history="1">
             <w:r>
               <w:rPr>
                 <w:rStyle w:val="Lienhypertexte"/>
@@ -1491,7 +1491,7 @@
                 <w:noProof/>
                 <w:webHidden/>
               </w:rPr>
-              <w:instrText xml:space="preserve"> PAGEREF _Toc475603767 \h </w:instrText>
+              <w:instrText xml:space="preserve"> PAGEREF _Toc486505948 \h </w:instrText>
             </w:r>
             <w:r>
               <w:rPr>
@@ -1511,7 +1511,7 @@
                 <w:noProof/>
                 <w:webHidden/>
               </w:rPr>
-              <w:t>2</w:t>
+              <w:t>4</w:t>
             </w:r>
             <w:r>
               <w:rPr>
@@ -1535,7 +1535,7 @@
               <w:lang w:eastAsia="fr-CH"/>
             </w:rPr>
           </w:pPr>
-          <w:hyperlink w:anchor="_Toc475603768" w:history="1">
+          <w:hyperlink w:anchor="_Toc486505949" w:history="1">
             <w:r>
               <w:rPr>
                 <w:rStyle w:val="Lienhypertexte"/>
@@ -1577,7 +1577,7 @@
                 <w:noProof/>
                 <w:webHidden/>
               </w:rPr>
-              <w:instrText xml:space="preserve"> PAGEREF _Toc475603768 \h </w:instrText>
+              <w:instrText xml:space="preserve"> PAGEREF _Toc486505949 \h </w:instrText>
             </w:r>
             <w:r>
               <w:rPr>
@@ -1597,7 +1597,7 @@
                 <w:noProof/>
                 <w:webHidden/>
               </w:rPr>
-              <w:t>2</w:t>
+              <w:t>4</w:t>
             </w:r>
             <w:r>
               <w:rPr>
@@ -1621,7 +1621,7 @@
               <w:lang w:eastAsia="fr-CH"/>
             </w:rPr>
           </w:pPr>
-          <w:hyperlink w:anchor="_Toc475603769" w:history="1">
+          <w:hyperlink w:anchor="_Toc486505950" w:history="1">
             <w:r>
               <w:rPr>
                 <w:rStyle w:val="Lienhypertexte"/>
@@ -1663,7 +1663,7 @@
                 <w:noProof/>
                 <w:webHidden/>
               </w:rPr>
-              <w:instrText xml:space="preserve"> PAGEREF _Toc475603769 \h </w:instrText>
+              <w:instrText xml:space="preserve"> PAGEREF _Toc486505950 \h </w:instrText>
             </w:r>
             <w:r>
               <w:rPr>
@@ -1683,7 +1683,7 @@
                 <w:noProof/>
                 <w:webHidden/>
               </w:rPr>
-              <w:t>2</w:t>
+              <w:t>4</w:t>
             </w:r>
             <w:r>
               <w:rPr>
@@ -1707,7 +1707,7 @@
               <w:lang w:eastAsia="fr-CH"/>
             </w:rPr>
           </w:pPr>
-          <w:hyperlink w:anchor="_Toc475603770" w:history="1">
+          <w:hyperlink w:anchor="_Toc486505951" w:history="1">
             <w:r>
               <w:rPr>
                 <w:rStyle w:val="Lienhypertexte"/>
@@ -1749,7 +1749,7 @@
                 <w:noProof/>
                 <w:webHidden/>
               </w:rPr>
-              <w:instrText xml:space="preserve"> PAGEREF _Toc475603770 \h </w:instrText>
+              <w:instrText xml:space="preserve"> PAGEREF _Toc486505951 \h </w:instrText>
             </w:r>
             <w:r>
               <w:rPr>
@@ -1769,7 +1769,7 @@
                 <w:noProof/>
                 <w:webHidden/>
               </w:rPr>
-              <w:t>2</w:t>
+              <w:t>5</w:t>
             </w:r>
             <w:r>
               <w:rPr>
@@ -1793,7 +1793,7 @@
               <w:lang w:eastAsia="fr-CH"/>
             </w:rPr>
           </w:pPr>
-          <w:hyperlink w:anchor="_Toc475603771" w:history="1">
+          <w:hyperlink w:anchor="_Toc486505952" w:history="1">
             <w:r>
               <w:rPr>
                 <w:rStyle w:val="Lienhypertexte"/>
@@ -1835,7 +1835,7 @@
                 <w:noProof/>
                 <w:webHidden/>
               </w:rPr>
-              <w:instrText xml:space="preserve"> PAGEREF _Toc475603771 \h </w:instrText>
+              <w:instrText xml:space="preserve"> PAGEREF _Toc486505952 \h </w:instrText>
             </w:r>
             <w:r>
               <w:rPr>
@@ -1855,7 +1855,7 @@
                 <w:noProof/>
                 <w:webHidden/>
               </w:rPr>
-              <w:t>2</w:t>
+              <w:t>7</w:t>
             </w:r>
             <w:r>
               <w:rPr>
@@ -1903,7 +1903,7 @@
       <w:pPr>
         <w:pStyle w:val="Titre1"/>
       </w:pPr>
-      <w:bookmarkStart w:id="1" w:name="_Toc475603760"/>
+      <w:bookmarkStart w:id="1" w:name="_Toc486505941"/>
       <w:r>
         <w:lastRenderedPageBreak/>
         <w:t>Introduction</w:t>
@@ -1915,10 +1915,7 @@
         <w:jc w:val="both"/>
       </w:pPr>
       <w:r>
-        <w:t>Dans le cadre du travail d</w:t>
-      </w:r>
-      <w:r>
-        <w:t xml:space="preserve">e </w:t>
+        <w:t xml:space="preserve">Dans le cadre du travail de </w:t>
       </w:r>
       <w:proofErr w:type="spellStart"/>
       <w:r>
@@ -1926,22 +1923,7 @@
       </w:r>
       <w:proofErr w:type="spellEnd"/>
       <w:r>
-        <w:t xml:space="preserve"> de la troisième année de la haute école ARC ingénierie, il m’était demandé d’explorer l’applicabilité du concept de « Système multi-agents » pour organiser des unités de productions dans une usine. </w:t>
-      </w:r>
-      <w:r>
-        <w:t>Ce travail est la suite du travail d’automne réalisé précédemment qui visait à</w:t>
-      </w:r>
-      <w:r>
-        <w:t xml:space="preserve"> simuler en programmation une chaîne de production simplifiée implémentant différents agents. </w:t>
-      </w:r>
-      <w:r>
-        <w:t xml:space="preserve">Il s’agit d’implémenter un </w:t>
-      </w:r>
-      <w:r>
-        <w:t>« Système multi-agents »</w:t>
-      </w:r>
-      <w:r>
-        <w:t xml:space="preserve"> se connectant et utilisant de vraies machines.</w:t>
+        <w:t xml:space="preserve"> de la troisième année de la haute école ARC ingénierie, il m’était demandé d’explorer l’applicabilité du concept de « Système multi-agents » pour organiser des unités de productions dans une usine. Ce travail est la suite du travail d’automne réalisé précédemment qui visait à simuler en programmation une chaîne de production simplifiée implémentant différents agents. Il s’agit d’implémenter un « Système multi-agents » se connectant et utilisant de vraies machines.</w:t>
       </w:r>
     </w:p>
     <w:p>
@@ -1981,19 +1963,7 @@
         <w:jc w:val="both"/>
       </w:pPr>
       <w:r>
-        <w:t>Ce rapport présentera les grandes lignes du développement de ce programme, notamment les parties essentielles au fonctionnement des agents</w:t>
-      </w:r>
-      <w:r>
-        <w:t>, la connexion aux diverses machines selon certains protocoles</w:t>
-      </w:r>
-      <w:r>
-        <w:t xml:space="preserve"> ainsi que les différentes difficultés rencontrées lors de l’élaboration de ce</w:t>
-      </w:r>
-      <w:r>
-        <w:t>t implémentation</w:t>
-      </w:r>
-      <w:r>
-        <w:t xml:space="preserve">. Il sera également composé d’un guide développeur ainsi que d’un guide utilisateur permettant de reprendre aisément le projet afin de le faire évoluer. </w:t>
+        <w:t xml:space="preserve">Ce rapport présentera les grandes lignes du développement de ce programme, notamment les parties essentielles au fonctionnement des agents, la connexion aux diverses machines selon certains protocoles ainsi que les différentes difficultés rencontrées lors de l’élaboration de cet implémentation. Il sera également composé d’un guide développeur ainsi que d’un guide utilisateur permettant de reprendre aisément le projet afin de le faire évoluer. </w:t>
       </w:r>
     </w:p>
     <w:p>
@@ -2001,13 +1971,7 @@
         <w:jc w:val="both"/>
       </w:pPr>
       <w:r>
-        <w:t>Le langage de programmation choisi est le Java</w:t>
-      </w:r>
-      <w:r>
-        <w:t xml:space="preserve"> pour les différents agents</w:t>
-      </w:r>
-      <w:r>
-        <w:t xml:space="preserve">, celui-ci étant lié au </w:t>
+        <w:t xml:space="preserve">Le langage de programmation choisi est le Java pour les différents agents, celui-ci étant lié au </w:t>
       </w:r>
       <w:proofErr w:type="spellStart"/>
       <w:r>
@@ -2024,16 +1988,7 @@
         <w:t>et l’IDE choisi est Eclipse.</w:t>
       </w:r>
       <w:r>
-        <w:t xml:space="preserve"> L</w:t>
-      </w:r>
-      <w:r>
-        <w:t>e langage de programmation du ro</w:t>
-      </w:r>
-      <w:r>
-        <w:t>bot est le</w:t>
-      </w:r>
-      <w:r>
-        <w:t xml:space="preserve"> </w:t>
+        <w:t xml:space="preserve"> Le langage de programmation du robot est le </w:t>
       </w:r>
       <w:proofErr w:type="spellStart"/>
       <w:r>
@@ -2052,13 +2007,7 @@
         <w:t>.</w:t>
       </w:r>
       <w:r>
-        <w:t xml:space="preserve"> Enfin le langage de programmation de la presse est le </w:t>
-      </w:r>
-      <w:r>
-        <w:t>C/C++</w:t>
-      </w:r>
-      <w:r>
-        <w:t xml:space="preserve"> et l’IDE est Visual Studio.</w:t>
+        <w:t xml:space="preserve"> Enfin le langage de programmation de la presse est le C/C++ et l’IDE est Visual Studio.</w:t>
       </w:r>
     </w:p>
     <w:p>
@@ -2070,7 +2019,7 @@
       <w:pPr>
         <w:pStyle w:val="Titre1"/>
       </w:pPr>
-      <w:bookmarkStart w:id="2" w:name="_Toc475603761"/>
+      <w:bookmarkStart w:id="2" w:name="_Toc486505942"/>
       <w:r>
         <w:lastRenderedPageBreak/>
         <w:t>But du projet</w:t>
@@ -2090,118 +2039,105 @@
         <w:jc w:val="both"/>
       </w:pPr>
       <w:r>
-        <w:t>Ce projet vise à soutenir les industriels de l’arc jurassien face à</w:t>
-      </w:r>
-      <w:bookmarkStart w:id="3" w:name="_GoBack"/>
+        <w:t xml:space="preserve">Ce projet vise à soutenir les industriels de l’arc jurassien face à la concurrence mondiale dans le domaine du « Smart and Micro </w:t>
+      </w:r>
+      <w:proofErr w:type="spellStart"/>
+      <w:r>
+        <w:t>Manufactoring</w:t>
+      </w:r>
+      <w:proofErr w:type="spellEnd"/>
+      <w:r>
+        <w:t> » et de l’Industrie 4.0.</w:t>
+      </w:r>
+    </w:p>
+    <w:p>
+      <w:pPr>
+        <w:jc w:val="both"/>
+      </w:pPr>
+      <w:r>
+        <w:t>Afin de vérifié l’applicabilité du concept de « Système Multi-Agents » dans ce domaine, la simulation en programmation s’est effectuée sur la base de deux scenarii dans le domaine de la Plasturgie.</w:t>
+      </w:r>
+    </w:p>
+    <w:p>
+      <w:pPr>
+        <w:jc w:val="both"/>
+      </w:pPr>
+      <w:r>
+        <w:t>Le premier scenarii consistait à réaliser l’automatisation de la fabrication additive au moyen d’une ligne de fabrication interconnectée pour la personnalisation de pièces de série. Cette chaîne de production comportait trois machines, une presse à injecter, une machine de fabrication additive et un robot à sept axes établissant l’interconnexion entre ces deux précédentes machines.</w:t>
+      </w:r>
+    </w:p>
+    <w:p>
+      <w:pPr>
+        <w:jc w:val="both"/>
+      </w:pPr>
+      <w:r>
+        <w:t>Le second scenarii consistait à réaliser la fabrication et le montage de boutons d’interrupteur d’éclairage. Les différentes étapes de traitement de ces opérations se déroulaient de manière séparée dans le temps et l’espace. Cette chaîne comportait quatre différents éléments de production, un poste permettant la personnalisation des pièces « en direct », un autre permettant la personnalisation des emballages, un ordinateur pilote rassemblant les données sur le processus et archivant celles-ci dans un « cloud ». Enfin chaque pièce étant porteuse de données, celles-ci communiquent avec les différents postes et déterminent elles-mêmes leur passage dans la chaîne de processus.</w:t>
+      </w:r>
+    </w:p>
+    <w:p/>
+    <w:p>
+      <w:pPr>
+        <w:pStyle w:val="Titre1"/>
+      </w:pPr>
+      <w:bookmarkStart w:id="3" w:name="_Toc486505943"/>
+      <w:r>
+        <w:t>Réalisation du projet</w:t>
+      </w:r>
       <w:bookmarkEnd w:id="3"/>
-      <w:r>
-        <w:t xml:space="preserve"> la concurrence mondiale dans le domaine du « Smart and Micro </w:t>
-      </w:r>
-      <w:proofErr w:type="spellStart"/>
-      <w:r>
-        <w:t>Manufactoring</w:t>
-      </w:r>
-      <w:proofErr w:type="spellEnd"/>
-      <w:r>
-        <w:t> » et de l’Industrie 4.0.</w:t>
-      </w:r>
     </w:p>
     <w:p>
       <w:pPr>
         <w:jc w:val="both"/>
       </w:pPr>
       <w:r>
-        <w:t>Afin de vérifié l’applicabilité du concept de « Système Multi-Agents » dans ce domaine, la simulation en programmation s’est effectuée sur la base de deux scenarii dans le domaine de la Plasturgie.</w:t>
-      </w:r>
-    </w:p>
-    <w:p>
-      <w:pPr>
-        <w:jc w:val="both"/>
-      </w:pPr>
-      <w:r>
-        <w:t>Le premier scenarii consistait à réaliser l’automatisation de la fabrication additive au moyen d’une ligne de fabrication interconnectée pour la personnalisation de pièces de série. Cette chaîne de production comportait trois machines, une presse à injecter, une machine de fabrication additive et un robot à sept axes établissant l’interconnexion entre ces deux précédentes machines.</w:t>
-      </w:r>
-    </w:p>
-    <w:p>
-      <w:pPr>
-        <w:jc w:val="both"/>
-      </w:pPr>
-      <w:r>
-        <w:t>Le second scenarii consistait à réaliser la fabrication et le montage de boutons d’interrupteur d’éclairage. Les différentes étapes de traitement de ces opérations se déroulaient de manière séparée dans le temps et l’espace. Cette chaîne comportait quatre différents éléments de production, un poste permettant la personnalisation des pièces « en direct », un autre permettant la personnalisation des emballages, un ordinateur pilote rassemblant les données sur le processus et archivant celles-ci dans un « cloud ». Enfin chaque pièce étant porteuse de données, celles-ci communiquent avec les différents postes et déterminent elles-mêmes leur passage dans la chaîne de processus.</w:t>
-      </w:r>
-    </w:p>
-    <w:p/>
-    <w:p>
-      <w:pPr>
-        <w:pStyle w:val="Titre1"/>
-      </w:pPr>
-      <w:bookmarkStart w:id="4" w:name="_Toc475603762"/>
-      <w:r>
-        <w:t>Réalisation du projet</w:t>
+        <w:t>Ce chapitre décrit les différentes étapes de la réalisation du projet. Il décrit l’analyse du projet effectuée, les solutions retenues, la méthodologie de développement suivie ainsi que la structure finale du projet.</w:t>
+      </w:r>
+    </w:p>
+    <w:p>
+      <w:pPr>
+        <w:pStyle w:val="Titre2"/>
+      </w:pPr>
+      <w:bookmarkStart w:id="4" w:name="_Toc486505944"/>
+      <w:r>
+        <w:t>Méthodologie de développement</w:t>
       </w:r>
       <w:bookmarkEnd w:id="4"/>
     </w:p>
     <w:p>
       <w:pPr>
-        <w:jc w:val="both"/>
-      </w:pPr>
-      <w:r>
-        <w:t xml:space="preserve">Ce chapitre décrit les différentes étapes de la réalisation du projet. Il décrit l’analyse </w:t>
-      </w:r>
-      <w:proofErr w:type="gramStart"/>
-      <w:r>
-        <w:t>du projet effectuée</w:t>
-      </w:r>
-      <w:proofErr w:type="gramEnd"/>
-      <w:r>
-        <w:t>, les solutions retenues, la méthodologie de développement suivie ainsi que la structure finale du projet.</w:t>
-      </w:r>
-    </w:p>
-    <w:p>
-      <w:pPr>
         <w:pStyle w:val="Titre2"/>
       </w:pPr>
-      <w:bookmarkStart w:id="5" w:name="_Toc475603763"/>
-      <w:r>
-        <w:t>Méthodologie de développement</w:t>
+      <w:bookmarkStart w:id="5" w:name="_Toc486505945"/>
+      <w:r>
+        <w:t>Structure du programme</w:t>
       </w:r>
       <w:bookmarkEnd w:id="5"/>
     </w:p>
     <w:p>
-      <w:pPr>
-        <w:pStyle w:val="Titre2"/>
-      </w:pPr>
-      <w:bookmarkStart w:id="6" w:name="_Toc475603764"/>
-      <w:r>
-        <w:t>Structure du programme</w:t>
+      <w:r>
+        <w:t>Ce chapitre décrit la structure de mon application.</w:t>
+      </w:r>
+    </w:p>
+    <w:p>
+      <w:pPr>
+        <w:pStyle w:val="Titre3"/>
+      </w:pPr>
+      <w:bookmarkStart w:id="6" w:name="_Toc486505946"/>
+      <w:r>
+        <w:t>Schéma général des classes</w:t>
       </w:r>
       <w:bookmarkEnd w:id="6"/>
-    </w:p>
-    <w:p>
-      <w:r>
-        <w:t>Ce chapitre décrit la structure de mon application.</w:t>
-      </w:r>
-    </w:p>
-    <w:p>
-      <w:pPr>
-        <w:pStyle w:val="Titre3"/>
-      </w:pPr>
-      <w:bookmarkStart w:id="7" w:name="_Toc475603765"/>
-      <w:r>
-        <w:t>Schéma général des classes</w:t>
-      </w:r>
-      <w:bookmarkEnd w:id="7"/>
     </w:p>
     <w:p>
       <w:pPr>
         <w:pStyle w:val="Titre1"/>
         <w:jc w:val="both"/>
       </w:pPr>
-      <w:bookmarkStart w:id="8" w:name="_Toc475603766"/>
+      <w:bookmarkStart w:id="7" w:name="_Toc486505947"/>
       <w:r>
         <w:t>Difficultés rencontrées</w:t>
       </w:r>
-      <w:bookmarkEnd w:id="8"/>
+      <w:bookmarkEnd w:id="7"/>
     </w:p>
     <w:p>
       <w:pPr>
@@ -2216,34 +2152,34 @@
         <w:pStyle w:val="Titre1"/>
         <w:jc w:val="both"/>
       </w:pPr>
-      <w:bookmarkStart w:id="9" w:name="_Toc475603767"/>
+      <w:bookmarkStart w:id="8" w:name="_Toc486505948"/>
       <w:r>
         <w:lastRenderedPageBreak/>
         <w:t>Guide développeur</w:t>
       </w:r>
-      <w:bookmarkEnd w:id="9"/>
+      <w:bookmarkEnd w:id="8"/>
     </w:p>
     <w:p>
       <w:pPr>
         <w:pStyle w:val="Titre1"/>
         <w:jc w:val="both"/>
       </w:pPr>
-      <w:bookmarkStart w:id="10" w:name="_Toc475603768"/>
+      <w:bookmarkStart w:id="9" w:name="_Toc486505949"/>
       <w:r>
         <w:t>Guide utilisateur</w:t>
       </w:r>
-      <w:bookmarkEnd w:id="10"/>
+      <w:bookmarkEnd w:id="9"/>
     </w:p>
     <w:p>
       <w:pPr>
         <w:pStyle w:val="Titre1"/>
         <w:jc w:val="both"/>
       </w:pPr>
-      <w:bookmarkStart w:id="11" w:name="_Toc475603769"/>
+      <w:bookmarkStart w:id="10" w:name="_Toc486505950"/>
       <w:r>
         <w:t>Conclusion</w:t>
       </w:r>
-      <w:bookmarkEnd w:id="11"/>
+      <w:bookmarkEnd w:id="10"/>
     </w:p>
     <w:p>
       <w:pPr>
@@ -2264,12 +2200,174 @@
         <w:pStyle w:val="Titre1"/>
         <w:jc w:val="both"/>
       </w:pPr>
-      <w:bookmarkStart w:id="12" w:name="_Toc475603770"/>
+      <w:bookmarkStart w:id="11" w:name="_Toc486505951"/>
       <w:r>
         <w:lastRenderedPageBreak/>
         <w:t>Bibliographie</w:t>
       </w:r>
+      <w:bookmarkEnd w:id="11"/>
+    </w:p>
+    <w:p>
+      <w:pPr>
+        <w:spacing w:after="40"/>
+      </w:pPr>
+      <w:r>
+        <w:t xml:space="preserve">Documents </w:t>
+      </w:r>
+      <w:proofErr w:type="spellStart"/>
+      <w:r>
+        <w:t>pdf</w:t>
+      </w:r>
+      <w:proofErr w:type="spellEnd"/>
+      <w:r>
+        <w:t xml:space="preserve"> </w:t>
+      </w:r>
+      <w:proofErr w:type="spellStart"/>
+      <w:r>
+        <w:t>Synapxis_xxx</w:t>
+      </w:r>
+      <w:proofErr w:type="spellEnd"/>
+      <w:r>
+        <w:t xml:space="preserve"> </w:t>
+      </w:r>
+    </w:p>
+    <w:p>
+      <w:pPr>
+        <w:spacing w:after="40"/>
+      </w:pPr>
+      <w:r>
+        <w:rPr>
+          <w:b/>
+        </w:rPr>
+        <w:t>HE-Arc/IHC/UR-LPR</w:t>
+      </w:r>
+      <w:r>
+        <w:rPr>
+          <w:b/>
+        </w:rPr>
+        <w:t xml:space="preserve">, </w:t>
+      </w:r>
+      <w:r>
+        <w:t>Le Locle 2013</w:t>
+      </w:r>
+    </w:p>
+    <w:p>
+      <w:pPr>
+        <w:spacing w:after="40"/>
+      </w:pPr>
+      <w:r>
+        <w:t xml:space="preserve">Documentation officielle concernant le logiciel </w:t>
+      </w:r>
+      <w:proofErr w:type="spellStart"/>
+      <w:r>
+        <w:t>Synapxis</w:t>
+      </w:r>
+      <w:proofErr w:type="spellEnd"/>
+    </w:p>
+    <w:p>
+      <w:pPr>
+        <w:spacing w:after="40"/>
+      </w:pPr>
+      <w:r>
+        <w:t>Documents se trouvant dans le dossier « doc » du rendu.</w:t>
+      </w:r>
+    </w:p>
+    <w:p>
+      <w:pPr>
+        <w:spacing w:after="40"/>
+      </w:pPr>
+      <w:r>
+        <w:t>Notamment :</w:t>
+      </w:r>
+    </w:p>
+    <w:p>
+      <w:pPr>
+        <w:pStyle w:val="Paragraphedeliste"/>
+        <w:numPr>
+          <w:ilvl w:val="0"/>
+          <w:numId w:val="12"/>
+        </w:numPr>
+        <w:spacing w:after="40"/>
+      </w:pPr>
+      <w:r>
+        <w:t>Synapxis_000_MainGeneral.pdf</w:t>
+      </w:r>
+    </w:p>
+    <w:p>
+      <w:pPr>
+        <w:pStyle w:val="Paragraphedeliste"/>
+        <w:spacing w:after="40"/>
+      </w:pPr>
+      <w:r>
+        <w:t xml:space="preserve">Documentation générale du logiciel </w:t>
+      </w:r>
+      <w:proofErr w:type="spellStart"/>
+      <w:r>
+        <w:t>Synapxis</w:t>
+      </w:r>
+      <w:proofErr w:type="spellEnd"/>
+    </w:p>
+    <w:p>
+      <w:pPr>
+        <w:pStyle w:val="Paragraphedeliste"/>
+        <w:numPr>
+          <w:ilvl w:val="0"/>
+          <w:numId w:val="12"/>
+        </w:numPr>
+        <w:spacing w:after="40"/>
+      </w:pPr>
+      <w:r>
+        <w:t>Synapxis_000_MainMacro</w:t>
+      </w:r>
+      <w:r>
+        <w:t>.pdf</w:t>
+      </w:r>
+    </w:p>
+    <w:p>
+      <w:pPr>
+        <w:pStyle w:val="Paragraphedeliste"/>
+        <w:spacing w:after="40"/>
+      </w:pPr>
+      <w:r>
+        <w:t xml:space="preserve">Documentation concernant le langage de programmation intégré au logiciel </w:t>
+      </w:r>
+      <w:proofErr w:type="spellStart"/>
+      <w:r>
+        <w:t>Synapxis</w:t>
+      </w:r>
+      <w:proofErr w:type="spellEnd"/>
+    </w:p>
+    <w:p>
+      <w:pPr>
+        <w:pStyle w:val="Paragraphedeliste"/>
+        <w:numPr>
+          <w:ilvl w:val="0"/>
+          <w:numId w:val="12"/>
+        </w:numPr>
+        <w:spacing w:after="40"/>
+      </w:pPr>
+      <w:r>
+        <w:t>Synapxis_DocTraj</w:t>
+      </w:r>
+      <w:r>
+        <w:t>.pdf</w:t>
+      </w:r>
+    </w:p>
+    <w:p>
+      <w:pPr>
+        <w:pStyle w:val="Paragraphedeliste"/>
+        <w:spacing w:after="40"/>
+      </w:pPr>
+      <w:r>
+        <w:t>Documentation concernant les cycles d’usinage et l’édition des trajectoires</w:t>
+      </w:r>
+      <w:bookmarkStart w:id="12" w:name="_GoBack"/>
       <w:bookmarkEnd w:id="12"/>
+    </w:p>
+    <w:p>
+      <w:pPr>
+        <w:spacing w:after="40"/>
+      </w:pPr>
     </w:p>
     <w:p>
       <w:pPr>
@@ -2640,10 +2738,9 @@
       </w:r>
     </w:p>
     <w:p>
-      <w:pPr>
-        <w:pStyle w:val="Paragraphedeliste"/>
-        <w:spacing w:after="200"/>
-      </w:pPr>
+      <w:r>
+        <w:br w:type="page"/>
+      </w:r>
     </w:p>
     <w:p>
       <w:pPr>
@@ -2821,7 +2918,6 @@
         <w:pStyle w:val="Paragraphedeliste"/>
       </w:pPr>
       <w:r>
-        <w:lastRenderedPageBreak/>
         <w:t>Liste des fonctions de la bibliothèque permettant la connexion en ADS</w:t>
       </w:r>
     </w:p>
@@ -2837,7 +2933,7 @@
       <w:r>
         <w:br w:type="page"/>
       </w:r>
-      <w:bookmarkStart w:id="13" w:name="_Toc475603771"/>
+      <w:bookmarkStart w:id="13" w:name="_Toc486505952"/>
       <w:r>
         <w:lastRenderedPageBreak/>
         <w:t>Annexes</w:t>
@@ -2857,7 +2953,7 @@
 </file>
 
 <file path=word/endnotes.xml><?xml version="1.0" encoding="utf-8"?>
-<w:endnotes xmlns:wpc="http://schemas.microsoft.com/office/word/2010/wordprocessingCanvas" xmlns:cx="http://schemas.microsoft.com/office/drawing/2014/chartex" xmlns:cx1="http://schemas.microsoft.com/office/drawing/2015/9/8/chartex" xmlns:cx2="http://schemas.microsoft.com/office/drawing/2015/10/21/chartex" xmlns:cx3="http://schemas.microsoft.com/office/drawing/2016/5/9/chartex" xmlns:cx4="http://schemas.microsoft.com/office/drawing/2016/5/10/chartex" xmlns:cx5="http://schemas.microsoft.com/office/drawing/2016/5/11/chartex" xmlns:cx6="http://schemas.microsoft.com/office/drawing/2016/5/12/chartex" xmlns:cx7="http://schemas.microsoft.com/office/drawing/2016/5/13/chartex" xmlns:cx8="http://schemas.microsoft.com/office/drawing/2016/5/14/chartex" xmlns:mc="http://schemas.openxmlformats.org/markup-compatibility/2006" xmlns:aink="http://schemas.microsoft.com/office/drawing/2016/ink" xmlns:am3d="http://schemas.microsoft.com/office/drawing/2017/model3d" xmlns:o="urn:schemas-microsoft-com:office:office" xmlns:r="http://schemas.openxmlformats.org/officeDocument/2006/relationships" xmlns:m="http://schemas.openxmlformats.org/officeDocument/2006/math" xmlns:v="urn:schemas-microsoft-com:vml" xmlns:wp14="http://schemas.microsoft.com/office/word/2010/wordprocessingDrawing" xmlns:wp="http://schemas.openxmlformats.org/drawingml/2006/wordprocessingDrawing" xmlns:w10="urn:schemas-microsoft-com:office:word" xmlns:w="http://schemas.openxmlformats.org/wordprocessingml/2006/main" xmlns:w14="http://schemas.microsoft.com/office/word/2010/wordml" xmlns:w15="http://schemas.microsoft.com/office/word/2012/wordml" xmlns:w16se="http://schemas.microsoft.com/office/word/2015/wordml/symex" xmlns:wpg="http://schemas.microsoft.com/office/word/2010/wordprocessingGroup" xmlns:wpi="http://schemas.microsoft.com/office/word/2010/wordprocessingInk" xmlns:wne="http://schemas.microsoft.com/office/word/2006/wordml" xmlns:wps="http://schemas.microsoft.com/office/word/2010/wordprocessingShape" mc:Ignorable="w14 w15 w16se wp14">
+<w:endnotes xmlns:wpc="http://schemas.microsoft.com/office/word/2010/wordprocessingCanvas" xmlns:cx="http://schemas.microsoft.com/office/drawing/2014/chartex" xmlns:cx1="http://schemas.microsoft.com/office/drawing/2015/9/8/chartex" xmlns:cx2="http://schemas.microsoft.com/office/drawing/2015/10/21/chartex" xmlns:cx3="http://schemas.microsoft.com/office/drawing/2016/5/9/chartex" xmlns:cx4="http://schemas.microsoft.com/office/drawing/2016/5/10/chartex" xmlns:cx5="http://schemas.microsoft.com/office/drawing/2016/5/11/chartex" xmlns:cx6="http://schemas.microsoft.com/office/drawing/2016/5/12/chartex" xmlns:cx7="http://schemas.microsoft.com/office/drawing/2016/5/13/chartex" xmlns:cx8="http://schemas.microsoft.com/office/drawing/2016/5/14/chartex" xmlns:mc="http://schemas.openxmlformats.org/markup-compatibility/2006" xmlns:aink="http://schemas.microsoft.com/office/drawing/2016/ink" xmlns:am3d="http://schemas.microsoft.com/office/drawing/2017/model3d" xmlns:o="urn:schemas-microsoft-com:office:office" xmlns:r="http://schemas.openxmlformats.org/officeDocument/2006/relationships" xmlns:m="http://schemas.openxmlformats.org/officeDocument/2006/math" xmlns:v="urn:schemas-microsoft-com:vml" xmlns:wp14="http://schemas.microsoft.com/office/word/2010/wordprocessingDrawing" xmlns:wp="http://schemas.openxmlformats.org/drawingml/2006/wordprocessingDrawing" xmlns:w10="urn:schemas-microsoft-com:office:word" xmlns:w="http://schemas.openxmlformats.org/wordprocessingml/2006/main" xmlns:w14="http://schemas.microsoft.com/office/word/2010/wordml" xmlns:w15="http://schemas.microsoft.com/office/word/2012/wordml" xmlns:w16cid="http://schemas.microsoft.com/office/word/2016/wordml/cid" xmlns:w16se="http://schemas.microsoft.com/office/word/2015/wordml/symex" xmlns:wpg="http://schemas.microsoft.com/office/word/2010/wordprocessingGroup" xmlns:wpi="http://schemas.microsoft.com/office/word/2010/wordprocessingInk" xmlns:wne="http://schemas.microsoft.com/office/word/2006/wordml" xmlns:wps="http://schemas.microsoft.com/office/word/2010/wordprocessingShape" mc:Ignorable="w14 w15 w16se w16cid wp14">
   <w:endnote w:type="separator" w:id="-1">
     <w:p>
       <w:pPr>
@@ -2882,7 +2978,7 @@
 </file>
 
 <file path=word/footer1.xml><?xml version="1.0" encoding="utf-8"?>
-<w:ftr xmlns:wpc="http://schemas.microsoft.com/office/word/2010/wordprocessingCanvas" xmlns:cx="http://schemas.microsoft.com/office/drawing/2014/chartex" xmlns:cx1="http://schemas.microsoft.com/office/drawing/2015/9/8/chartex" xmlns:cx2="http://schemas.microsoft.com/office/drawing/2015/10/21/chartex" xmlns:cx3="http://schemas.microsoft.com/office/drawing/2016/5/9/chartex" xmlns:cx4="http://schemas.microsoft.com/office/drawing/2016/5/10/chartex" xmlns:cx5="http://schemas.microsoft.com/office/drawing/2016/5/11/chartex" xmlns:cx6="http://schemas.microsoft.com/office/drawing/2016/5/12/chartex" xmlns:cx7="http://schemas.microsoft.com/office/drawing/2016/5/13/chartex" xmlns:cx8="http://schemas.microsoft.com/office/drawing/2016/5/14/chartex" xmlns:mc="http://schemas.openxmlformats.org/markup-compatibility/2006" xmlns:aink="http://schemas.microsoft.com/office/drawing/2016/ink" xmlns:am3d="http://schemas.microsoft.com/office/drawing/2017/model3d" xmlns:o="urn:schemas-microsoft-com:office:office" xmlns:r="http://schemas.openxmlformats.org/officeDocument/2006/relationships" xmlns:m="http://schemas.openxmlformats.org/officeDocument/2006/math" xmlns:v="urn:schemas-microsoft-com:vml" xmlns:wp14="http://schemas.microsoft.com/office/word/2010/wordprocessingDrawing" xmlns:wp="http://schemas.openxmlformats.org/drawingml/2006/wordprocessingDrawing" xmlns:w10="urn:schemas-microsoft-com:office:word" xmlns:w="http://schemas.openxmlformats.org/wordprocessingml/2006/main" xmlns:w14="http://schemas.microsoft.com/office/word/2010/wordml" xmlns:w15="http://schemas.microsoft.com/office/word/2012/wordml" xmlns:w16se="http://schemas.microsoft.com/office/word/2015/wordml/symex" xmlns:wpg="http://schemas.microsoft.com/office/word/2010/wordprocessingGroup" xmlns:wpi="http://schemas.microsoft.com/office/word/2010/wordprocessingInk" xmlns:wne="http://schemas.microsoft.com/office/word/2006/wordml" xmlns:wps="http://schemas.microsoft.com/office/word/2010/wordprocessingShape" mc:Ignorable="w14 w15 w16se wp14">
+<w:ftr xmlns:wpc="http://schemas.microsoft.com/office/word/2010/wordprocessingCanvas" xmlns:cx="http://schemas.microsoft.com/office/drawing/2014/chartex" xmlns:cx1="http://schemas.microsoft.com/office/drawing/2015/9/8/chartex" xmlns:cx2="http://schemas.microsoft.com/office/drawing/2015/10/21/chartex" xmlns:cx3="http://schemas.microsoft.com/office/drawing/2016/5/9/chartex" xmlns:cx4="http://schemas.microsoft.com/office/drawing/2016/5/10/chartex" xmlns:cx5="http://schemas.microsoft.com/office/drawing/2016/5/11/chartex" xmlns:cx6="http://schemas.microsoft.com/office/drawing/2016/5/12/chartex" xmlns:cx7="http://schemas.microsoft.com/office/drawing/2016/5/13/chartex" xmlns:cx8="http://schemas.microsoft.com/office/drawing/2016/5/14/chartex" xmlns:mc="http://schemas.openxmlformats.org/markup-compatibility/2006" xmlns:aink="http://schemas.microsoft.com/office/drawing/2016/ink" xmlns:am3d="http://schemas.microsoft.com/office/drawing/2017/model3d" xmlns:o="urn:schemas-microsoft-com:office:office" xmlns:r="http://schemas.openxmlformats.org/officeDocument/2006/relationships" xmlns:m="http://schemas.openxmlformats.org/officeDocument/2006/math" xmlns:v="urn:schemas-microsoft-com:vml" xmlns:wp14="http://schemas.microsoft.com/office/word/2010/wordprocessingDrawing" xmlns:wp="http://schemas.openxmlformats.org/drawingml/2006/wordprocessingDrawing" xmlns:w10="urn:schemas-microsoft-com:office:word" xmlns:w="http://schemas.openxmlformats.org/wordprocessingml/2006/main" xmlns:w14="http://schemas.microsoft.com/office/word/2010/wordml" xmlns:w15="http://schemas.microsoft.com/office/word/2012/wordml" xmlns:w16cid="http://schemas.microsoft.com/office/word/2016/wordml/cid" xmlns:w16se="http://schemas.microsoft.com/office/word/2015/wordml/symex" xmlns:wpg="http://schemas.microsoft.com/office/word/2010/wordprocessingGroup" xmlns:wpi="http://schemas.microsoft.com/office/word/2010/wordprocessingInk" xmlns:wne="http://schemas.microsoft.com/office/word/2006/wordml" xmlns:wps="http://schemas.microsoft.com/office/word/2010/wordprocessingShape" mc:Ignorable="w14 w15 w16se w16cid wp14">
   <w:p>
     <w:pPr>
       <w:pStyle w:val="Pieddepage"/>
@@ -2901,6 +2997,7 @@
           <w:docPartUnique/>
         </w:docPartObj>
       </w:sdtPr>
+      <w:sdtEndPr/>
       <w:sdtContent>
         <w:r>
           <w:fldChar w:fldCharType="begin"/>
@@ -2916,7 +3013,7 @@
             <w:noProof/>
             <w:lang w:val="fr-FR"/>
           </w:rPr>
-          <w:t>3</w:t>
+          <w:t>7</w:t>
         </w:r>
         <w:r>
           <w:fldChar w:fldCharType="end"/>
@@ -2932,7 +3029,7 @@
 </file>
 
 <file path=word/footnotes.xml><?xml version="1.0" encoding="utf-8"?>
-<w:footnotes xmlns:wpc="http://schemas.microsoft.com/office/word/2010/wordprocessingCanvas" xmlns:cx="http://schemas.microsoft.com/office/drawing/2014/chartex" xmlns:cx1="http://schemas.microsoft.com/office/drawing/2015/9/8/chartex" xmlns:cx2="http://schemas.microsoft.com/office/drawing/2015/10/21/chartex" xmlns:cx3="http://schemas.microsoft.com/office/drawing/2016/5/9/chartex" xmlns:cx4="http://schemas.microsoft.com/office/drawing/2016/5/10/chartex" xmlns:cx5="http://schemas.microsoft.com/office/drawing/2016/5/11/chartex" xmlns:cx6="http://schemas.microsoft.com/office/drawing/2016/5/12/chartex" xmlns:cx7="http://schemas.microsoft.com/office/drawing/2016/5/13/chartex" xmlns:cx8="http://schemas.microsoft.com/office/drawing/2016/5/14/chartex" xmlns:mc="http://schemas.openxmlformats.org/markup-compatibility/2006" xmlns:aink="http://schemas.microsoft.com/office/drawing/2016/ink" xmlns:am3d="http://schemas.microsoft.com/office/drawing/2017/model3d" xmlns:o="urn:schemas-microsoft-com:office:office" xmlns:r="http://schemas.openxmlformats.org/officeDocument/2006/relationships" xmlns:m="http://schemas.openxmlformats.org/officeDocument/2006/math" xmlns:v="urn:schemas-microsoft-com:vml" xmlns:wp14="http://schemas.microsoft.com/office/word/2010/wordprocessingDrawing" xmlns:wp="http://schemas.openxmlformats.org/drawingml/2006/wordprocessingDrawing" xmlns:w10="urn:schemas-microsoft-com:office:word" xmlns:w="http://schemas.openxmlformats.org/wordprocessingml/2006/main" xmlns:w14="http://schemas.microsoft.com/office/word/2010/wordml" xmlns:w15="http://schemas.microsoft.com/office/word/2012/wordml" xmlns:w16se="http://schemas.microsoft.com/office/word/2015/wordml/symex" xmlns:wpg="http://schemas.microsoft.com/office/word/2010/wordprocessingGroup" xmlns:wpi="http://schemas.microsoft.com/office/word/2010/wordprocessingInk" xmlns:wne="http://schemas.microsoft.com/office/word/2006/wordml" xmlns:wps="http://schemas.microsoft.com/office/word/2010/wordprocessingShape" mc:Ignorable="w14 w15 w16se wp14">
+<w:footnotes xmlns:wpc="http://schemas.microsoft.com/office/word/2010/wordprocessingCanvas" xmlns:cx="http://schemas.microsoft.com/office/drawing/2014/chartex" xmlns:cx1="http://schemas.microsoft.com/office/drawing/2015/9/8/chartex" xmlns:cx2="http://schemas.microsoft.com/office/drawing/2015/10/21/chartex" xmlns:cx3="http://schemas.microsoft.com/office/drawing/2016/5/9/chartex" xmlns:cx4="http://schemas.microsoft.com/office/drawing/2016/5/10/chartex" xmlns:cx5="http://schemas.microsoft.com/office/drawing/2016/5/11/chartex" xmlns:cx6="http://schemas.microsoft.com/office/drawing/2016/5/12/chartex" xmlns:cx7="http://schemas.microsoft.com/office/drawing/2016/5/13/chartex" xmlns:cx8="http://schemas.microsoft.com/office/drawing/2016/5/14/chartex" xmlns:mc="http://schemas.openxmlformats.org/markup-compatibility/2006" xmlns:aink="http://schemas.microsoft.com/office/drawing/2016/ink" xmlns:am3d="http://schemas.microsoft.com/office/drawing/2017/model3d" xmlns:o="urn:schemas-microsoft-com:office:office" xmlns:r="http://schemas.openxmlformats.org/officeDocument/2006/relationships" xmlns:m="http://schemas.openxmlformats.org/officeDocument/2006/math" xmlns:v="urn:schemas-microsoft-com:vml" xmlns:wp14="http://schemas.microsoft.com/office/word/2010/wordprocessingDrawing" xmlns:wp="http://schemas.openxmlformats.org/drawingml/2006/wordprocessingDrawing" xmlns:w10="urn:schemas-microsoft-com:office:word" xmlns:w="http://schemas.openxmlformats.org/wordprocessingml/2006/main" xmlns:w14="http://schemas.microsoft.com/office/word/2010/wordml" xmlns:w15="http://schemas.microsoft.com/office/word/2012/wordml" xmlns:w16cid="http://schemas.microsoft.com/office/word/2016/wordml/cid" xmlns:w16se="http://schemas.microsoft.com/office/word/2015/wordml/symex" xmlns:wpg="http://schemas.microsoft.com/office/word/2010/wordprocessingGroup" xmlns:wpi="http://schemas.microsoft.com/office/word/2010/wordprocessingInk" xmlns:wne="http://schemas.microsoft.com/office/word/2006/wordml" xmlns:wps="http://schemas.microsoft.com/office/word/2010/wordprocessingShape" mc:Ignorable="w14 w15 w16se w16cid wp14">
   <w:footnote w:type="separator" w:id="-1">
     <w:p>
       <w:pPr>
@@ -2957,7 +3054,7 @@
 </file>
 
 <file path=word/header1.xml><?xml version="1.0" encoding="utf-8"?>
-<w:hdr xmlns:wpc="http://schemas.microsoft.com/office/word/2010/wordprocessingCanvas" xmlns:cx="http://schemas.microsoft.com/office/drawing/2014/chartex" xmlns:cx1="http://schemas.microsoft.com/office/drawing/2015/9/8/chartex" xmlns:cx2="http://schemas.microsoft.com/office/drawing/2015/10/21/chartex" xmlns:cx3="http://schemas.microsoft.com/office/drawing/2016/5/9/chartex" xmlns:cx4="http://schemas.microsoft.com/office/drawing/2016/5/10/chartex" xmlns:cx5="http://schemas.microsoft.com/office/drawing/2016/5/11/chartex" xmlns:cx6="http://schemas.microsoft.com/office/drawing/2016/5/12/chartex" xmlns:cx7="http://schemas.microsoft.com/office/drawing/2016/5/13/chartex" xmlns:cx8="http://schemas.microsoft.com/office/drawing/2016/5/14/chartex" xmlns:mc="http://schemas.openxmlformats.org/markup-compatibility/2006" xmlns:aink="http://schemas.microsoft.com/office/drawing/2016/ink" xmlns:am3d="http://schemas.microsoft.com/office/drawing/2017/model3d" xmlns:o="urn:schemas-microsoft-com:office:office" xmlns:r="http://schemas.openxmlformats.org/officeDocument/2006/relationships" xmlns:m="http://schemas.openxmlformats.org/officeDocument/2006/math" xmlns:v="urn:schemas-microsoft-com:vml" xmlns:wp14="http://schemas.microsoft.com/office/word/2010/wordprocessingDrawing" xmlns:wp="http://schemas.openxmlformats.org/drawingml/2006/wordprocessingDrawing" xmlns:w10="urn:schemas-microsoft-com:office:word" xmlns:w="http://schemas.openxmlformats.org/wordprocessingml/2006/main" xmlns:w14="http://schemas.microsoft.com/office/word/2010/wordml" xmlns:w15="http://schemas.microsoft.com/office/word/2012/wordml" xmlns:w16se="http://schemas.microsoft.com/office/word/2015/wordml/symex" xmlns:wpg="http://schemas.microsoft.com/office/word/2010/wordprocessingGroup" xmlns:wpi="http://schemas.microsoft.com/office/word/2010/wordprocessingInk" xmlns:wne="http://schemas.microsoft.com/office/word/2006/wordml" xmlns:wps="http://schemas.microsoft.com/office/word/2010/wordprocessingShape" mc:Ignorable="w14 w15 w16se wp14">
+<w:hdr xmlns:wpc="http://schemas.microsoft.com/office/word/2010/wordprocessingCanvas" xmlns:cx="http://schemas.microsoft.com/office/drawing/2014/chartex" xmlns:cx1="http://schemas.microsoft.com/office/drawing/2015/9/8/chartex" xmlns:cx2="http://schemas.microsoft.com/office/drawing/2015/10/21/chartex" xmlns:cx3="http://schemas.microsoft.com/office/drawing/2016/5/9/chartex" xmlns:cx4="http://schemas.microsoft.com/office/drawing/2016/5/10/chartex" xmlns:cx5="http://schemas.microsoft.com/office/drawing/2016/5/11/chartex" xmlns:cx6="http://schemas.microsoft.com/office/drawing/2016/5/12/chartex" xmlns:cx7="http://schemas.microsoft.com/office/drawing/2016/5/13/chartex" xmlns:cx8="http://schemas.microsoft.com/office/drawing/2016/5/14/chartex" xmlns:mc="http://schemas.openxmlformats.org/markup-compatibility/2006" xmlns:aink="http://schemas.microsoft.com/office/drawing/2016/ink" xmlns:am3d="http://schemas.microsoft.com/office/drawing/2017/model3d" xmlns:o="urn:schemas-microsoft-com:office:office" xmlns:r="http://schemas.openxmlformats.org/officeDocument/2006/relationships" xmlns:m="http://schemas.openxmlformats.org/officeDocument/2006/math" xmlns:v="urn:schemas-microsoft-com:vml" xmlns:wp14="http://schemas.microsoft.com/office/word/2010/wordprocessingDrawing" xmlns:wp="http://schemas.openxmlformats.org/drawingml/2006/wordprocessingDrawing" xmlns:w10="urn:schemas-microsoft-com:office:word" xmlns:w="http://schemas.openxmlformats.org/wordprocessingml/2006/main" xmlns:w14="http://schemas.microsoft.com/office/word/2010/wordml" xmlns:w15="http://schemas.microsoft.com/office/word/2012/wordml" xmlns:w16cid="http://schemas.microsoft.com/office/word/2016/wordml/cid" xmlns:w16se="http://schemas.microsoft.com/office/word/2015/wordml/symex" xmlns:wpg="http://schemas.microsoft.com/office/word/2010/wordprocessingGroup" xmlns:wpi="http://schemas.microsoft.com/office/word/2010/wordprocessingInk" xmlns:wne="http://schemas.microsoft.com/office/word/2006/wordml" xmlns:wps="http://schemas.microsoft.com/office/word/2010/wordprocessingShape" mc:Ignorable="w14 w15 w16se w16cid wp14">
   <w:p>
     <w:pPr>
       <w:pStyle w:val="En-tte"/>
@@ -3016,7 +3113,7 @@
 </file>
 
 <file path=word/numbering.xml><?xml version="1.0" encoding="utf-8"?>
-<w:numbering xmlns:wpc="http://schemas.microsoft.com/office/word/2010/wordprocessingCanvas" xmlns:cx="http://schemas.microsoft.com/office/drawing/2014/chartex" xmlns:cx1="http://schemas.microsoft.com/office/drawing/2015/9/8/chartex" xmlns:cx2="http://schemas.microsoft.com/office/drawing/2015/10/21/chartex" xmlns:cx3="http://schemas.microsoft.com/office/drawing/2016/5/9/chartex" xmlns:cx4="http://schemas.microsoft.com/office/drawing/2016/5/10/chartex" xmlns:cx5="http://schemas.microsoft.com/office/drawing/2016/5/11/chartex" xmlns:cx6="http://schemas.microsoft.com/office/drawing/2016/5/12/chartex" xmlns:cx7="http://schemas.microsoft.com/office/drawing/2016/5/13/chartex" xmlns:cx8="http://schemas.microsoft.com/office/drawing/2016/5/14/chartex" xmlns:mc="http://schemas.openxmlformats.org/markup-compatibility/2006" xmlns:aink="http://schemas.microsoft.com/office/drawing/2016/ink" xmlns:am3d="http://schemas.microsoft.com/office/drawing/2017/model3d" xmlns:o="urn:schemas-microsoft-com:office:office" xmlns:r="http://schemas.openxmlformats.org/officeDocument/2006/relationships" xmlns:m="http://schemas.openxmlformats.org/officeDocument/2006/math" xmlns:v="urn:schemas-microsoft-com:vml" xmlns:wp14="http://schemas.microsoft.com/office/word/2010/wordprocessingDrawing" xmlns:wp="http://schemas.openxmlformats.org/drawingml/2006/wordprocessingDrawing" xmlns:w10="urn:schemas-microsoft-com:office:word" xmlns:w="http://schemas.openxmlformats.org/wordprocessingml/2006/main" xmlns:w14="http://schemas.microsoft.com/office/word/2010/wordml" xmlns:w15="http://schemas.microsoft.com/office/word/2012/wordml" xmlns:w16se="http://schemas.microsoft.com/office/word/2015/wordml/symex" xmlns:wpg="http://schemas.microsoft.com/office/word/2010/wordprocessingGroup" xmlns:wpi="http://schemas.microsoft.com/office/word/2010/wordprocessingInk" xmlns:wne="http://schemas.microsoft.com/office/word/2006/wordml" xmlns:wps="http://schemas.microsoft.com/office/word/2010/wordprocessingShape" mc:Ignorable="w14 w15 w16se wp14">
+<w:numbering xmlns:wpc="http://schemas.microsoft.com/office/word/2010/wordprocessingCanvas" xmlns:cx="http://schemas.microsoft.com/office/drawing/2014/chartex" xmlns:cx1="http://schemas.microsoft.com/office/drawing/2015/9/8/chartex" xmlns:cx2="http://schemas.microsoft.com/office/drawing/2015/10/21/chartex" xmlns:cx3="http://schemas.microsoft.com/office/drawing/2016/5/9/chartex" xmlns:cx4="http://schemas.microsoft.com/office/drawing/2016/5/10/chartex" xmlns:cx5="http://schemas.microsoft.com/office/drawing/2016/5/11/chartex" xmlns:cx6="http://schemas.microsoft.com/office/drawing/2016/5/12/chartex" xmlns:cx7="http://schemas.microsoft.com/office/drawing/2016/5/13/chartex" xmlns:cx8="http://schemas.microsoft.com/office/drawing/2016/5/14/chartex" xmlns:mc="http://schemas.openxmlformats.org/markup-compatibility/2006" xmlns:aink="http://schemas.microsoft.com/office/drawing/2016/ink" xmlns:am3d="http://schemas.microsoft.com/office/drawing/2017/model3d" xmlns:o="urn:schemas-microsoft-com:office:office" xmlns:r="http://schemas.openxmlformats.org/officeDocument/2006/relationships" xmlns:m="http://schemas.openxmlformats.org/officeDocument/2006/math" xmlns:v="urn:schemas-microsoft-com:vml" xmlns:wp14="http://schemas.microsoft.com/office/word/2010/wordprocessingDrawing" xmlns:wp="http://schemas.openxmlformats.org/drawingml/2006/wordprocessingDrawing" xmlns:w10="urn:schemas-microsoft-com:office:word" xmlns:w="http://schemas.openxmlformats.org/wordprocessingml/2006/main" xmlns:w14="http://schemas.microsoft.com/office/word/2010/wordml" xmlns:w15="http://schemas.microsoft.com/office/word/2012/wordml" xmlns:w16cid="http://schemas.microsoft.com/office/word/2016/wordml/cid" xmlns:w16se="http://schemas.microsoft.com/office/word/2015/wordml/symex" xmlns:wpg="http://schemas.microsoft.com/office/word/2010/wordprocessingGroup" xmlns:wpi="http://schemas.microsoft.com/office/word/2010/wordprocessingInk" xmlns:wne="http://schemas.microsoft.com/office/word/2006/wordml" xmlns:wps="http://schemas.microsoft.com/office/word/2010/wordprocessingShape" mc:Ignorable="w14 w15 w16se w16cid wp14">
   <w:abstractNum w:abstractNumId="0" w15:restartNumberingAfterBreak="0">
     <w:nsid w:val="06FE6B81"/>
     <w:multiLevelType w:val="hybridMultilevel"/>
@@ -3589,6 +3686,119 @@
     </w:lvl>
   </w:abstractNum>
   <w:abstractNum w:abstractNumId="5" w15:restartNumberingAfterBreak="0">
+    <w:nsid w:val="29FB3E08"/>
+    <w:multiLevelType w:val="hybridMultilevel"/>
+    <w:tmpl w:val="D5D4D752"/>
+    <w:lvl w:ilvl="0" w:tplc="100C0001">
+      <w:start w:val="1"/>
+      <w:numFmt w:val="bullet"/>
+      <w:lvlText w:val=""/>
+      <w:lvlJc w:val="left"/>
+      <w:pPr>
+        <w:ind w:left="720" w:hanging="360"/>
+      </w:pPr>
+      <w:rPr>
+        <w:rFonts w:ascii="Symbol" w:hAnsi="Symbol" w:hint="default"/>
+      </w:rPr>
+    </w:lvl>
+    <w:lvl w:ilvl="1" w:tplc="100C0003" w:tentative="1">
+      <w:start w:val="1"/>
+      <w:numFmt w:val="bullet"/>
+      <w:lvlText w:val="o"/>
+      <w:lvlJc w:val="left"/>
+      <w:pPr>
+        <w:ind w:left="1440" w:hanging="360"/>
+      </w:pPr>
+      <w:rPr>
+        <w:rFonts w:ascii="Courier New" w:hAnsi="Courier New" w:cs="Courier New" w:hint="default"/>
+      </w:rPr>
+    </w:lvl>
+    <w:lvl w:ilvl="2" w:tplc="100C0005" w:tentative="1">
+      <w:start w:val="1"/>
+      <w:numFmt w:val="bullet"/>
+      <w:lvlText w:val=""/>
+      <w:lvlJc w:val="left"/>
+      <w:pPr>
+        <w:ind w:left="2160" w:hanging="360"/>
+      </w:pPr>
+      <w:rPr>
+        <w:rFonts w:ascii="Wingdings" w:hAnsi="Wingdings" w:hint="default"/>
+      </w:rPr>
+    </w:lvl>
+    <w:lvl w:ilvl="3" w:tplc="100C0001" w:tentative="1">
+      <w:start w:val="1"/>
+      <w:numFmt w:val="bullet"/>
+      <w:lvlText w:val=""/>
+      <w:lvlJc w:val="left"/>
+      <w:pPr>
+        <w:ind w:left="2880" w:hanging="360"/>
+      </w:pPr>
+      <w:rPr>
+        <w:rFonts w:ascii="Symbol" w:hAnsi="Symbol" w:hint="default"/>
+      </w:rPr>
+    </w:lvl>
+    <w:lvl w:ilvl="4" w:tplc="100C0003" w:tentative="1">
+      <w:start w:val="1"/>
+      <w:numFmt w:val="bullet"/>
+      <w:lvlText w:val="o"/>
+      <w:lvlJc w:val="left"/>
+      <w:pPr>
+        <w:ind w:left="3600" w:hanging="360"/>
+      </w:pPr>
+      <w:rPr>
+        <w:rFonts w:ascii="Courier New" w:hAnsi="Courier New" w:cs="Courier New" w:hint="default"/>
+      </w:rPr>
+    </w:lvl>
+    <w:lvl w:ilvl="5" w:tplc="100C0005" w:tentative="1">
+      <w:start w:val="1"/>
+      <w:numFmt w:val="bullet"/>
+      <w:lvlText w:val=""/>
+      <w:lvlJc w:val="left"/>
+      <w:pPr>
+        <w:ind w:left="4320" w:hanging="360"/>
+      </w:pPr>
+      <w:rPr>
+        <w:rFonts w:ascii="Wingdings" w:hAnsi="Wingdings" w:hint="default"/>
+      </w:rPr>
+    </w:lvl>
+    <w:lvl w:ilvl="6" w:tplc="100C0001" w:tentative="1">
+      <w:start w:val="1"/>
+      <w:numFmt w:val="bullet"/>
+      <w:lvlText w:val=""/>
+      <w:lvlJc w:val="left"/>
+      <w:pPr>
+        <w:ind w:left="5040" w:hanging="360"/>
+      </w:pPr>
+      <w:rPr>
+        <w:rFonts w:ascii="Symbol" w:hAnsi="Symbol" w:hint="default"/>
+      </w:rPr>
+    </w:lvl>
+    <w:lvl w:ilvl="7" w:tplc="100C0003" w:tentative="1">
+      <w:start w:val="1"/>
+      <w:numFmt w:val="bullet"/>
+      <w:lvlText w:val="o"/>
+      <w:lvlJc w:val="left"/>
+      <w:pPr>
+        <w:ind w:left="5760" w:hanging="360"/>
+      </w:pPr>
+      <w:rPr>
+        <w:rFonts w:ascii="Courier New" w:hAnsi="Courier New" w:cs="Courier New" w:hint="default"/>
+      </w:rPr>
+    </w:lvl>
+    <w:lvl w:ilvl="8" w:tplc="100C0005" w:tentative="1">
+      <w:start w:val="1"/>
+      <w:numFmt w:val="bullet"/>
+      <w:lvlText w:val=""/>
+      <w:lvlJc w:val="left"/>
+      <w:pPr>
+        <w:ind w:left="6480" w:hanging="360"/>
+      </w:pPr>
+      <w:rPr>
+        <w:rFonts w:ascii="Wingdings" w:hAnsi="Wingdings" w:hint="default"/>
+      </w:rPr>
+    </w:lvl>
+  </w:abstractNum>
+  <w:abstractNum w:abstractNumId="6" w15:restartNumberingAfterBreak="0">
     <w:nsid w:val="3B671FAE"/>
     <w:multiLevelType w:val="hybridMultilevel"/>
     <w:tmpl w:val="65E6BB34"/>
@@ -3704,7 +3914,120 @@
       </w:rPr>
     </w:lvl>
   </w:abstractNum>
-  <w:abstractNum w:abstractNumId="6" w15:restartNumberingAfterBreak="0">
+  <w:abstractNum w:abstractNumId="7" w15:restartNumberingAfterBreak="0">
+    <w:nsid w:val="58086637"/>
+    <w:multiLevelType w:val="hybridMultilevel"/>
+    <w:tmpl w:val="3A44B96A"/>
+    <w:lvl w:ilvl="0" w:tplc="100C0001">
+      <w:start w:val="1"/>
+      <w:numFmt w:val="bullet"/>
+      <w:lvlText w:val=""/>
+      <w:lvlJc w:val="left"/>
+      <w:pPr>
+        <w:ind w:left="1440" w:hanging="360"/>
+      </w:pPr>
+      <w:rPr>
+        <w:rFonts w:ascii="Symbol" w:hAnsi="Symbol" w:hint="default"/>
+      </w:rPr>
+    </w:lvl>
+    <w:lvl w:ilvl="1" w:tplc="100C0003" w:tentative="1">
+      <w:start w:val="1"/>
+      <w:numFmt w:val="bullet"/>
+      <w:lvlText w:val="o"/>
+      <w:lvlJc w:val="left"/>
+      <w:pPr>
+        <w:ind w:left="2160" w:hanging="360"/>
+      </w:pPr>
+      <w:rPr>
+        <w:rFonts w:ascii="Courier New" w:hAnsi="Courier New" w:cs="Courier New" w:hint="default"/>
+      </w:rPr>
+    </w:lvl>
+    <w:lvl w:ilvl="2" w:tplc="100C0005" w:tentative="1">
+      <w:start w:val="1"/>
+      <w:numFmt w:val="bullet"/>
+      <w:lvlText w:val=""/>
+      <w:lvlJc w:val="left"/>
+      <w:pPr>
+        <w:ind w:left="2880" w:hanging="360"/>
+      </w:pPr>
+      <w:rPr>
+        <w:rFonts w:ascii="Wingdings" w:hAnsi="Wingdings" w:hint="default"/>
+      </w:rPr>
+    </w:lvl>
+    <w:lvl w:ilvl="3" w:tplc="100C0001" w:tentative="1">
+      <w:start w:val="1"/>
+      <w:numFmt w:val="bullet"/>
+      <w:lvlText w:val=""/>
+      <w:lvlJc w:val="left"/>
+      <w:pPr>
+        <w:ind w:left="3600" w:hanging="360"/>
+      </w:pPr>
+      <w:rPr>
+        <w:rFonts w:ascii="Symbol" w:hAnsi="Symbol" w:hint="default"/>
+      </w:rPr>
+    </w:lvl>
+    <w:lvl w:ilvl="4" w:tplc="100C0003" w:tentative="1">
+      <w:start w:val="1"/>
+      <w:numFmt w:val="bullet"/>
+      <w:lvlText w:val="o"/>
+      <w:lvlJc w:val="left"/>
+      <w:pPr>
+        <w:ind w:left="4320" w:hanging="360"/>
+      </w:pPr>
+      <w:rPr>
+        <w:rFonts w:ascii="Courier New" w:hAnsi="Courier New" w:cs="Courier New" w:hint="default"/>
+      </w:rPr>
+    </w:lvl>
+    <w:lvl w:ilvl="5" w:tplc="100C0005" w:tentative="1">
+      <w:start w:val="1"/>
+      <w:numFmt w:val="bullet"/>
+      <w:lvlText w:val=""/>
+      <w:lvlJc w:val="left"/>
+      <w:pPr>
+        <w:ind w:left="5040" w:hanging="360"/>
+      </w:pPr>
+      <w:rPr>
+        <w:rFonts w:ascii="Wingdings" w:hAnsi="Wingdings" w:hint="default"/>
+      </w:rPr>
+    </w:lvl>
+    <w:lvl w:ilvl="6" w:tplc="100C0001" w:tentative="1">
+      <w:start w:val="1"/>
+      <w:numFmt w:val="bullet"/>
+      <w:lvlText w:val=""/>
+      <w:lvlJc w:val="left"/>
+      <w:pPr>
+        <w:ind w:left="5760" w:hanging="360"/>
+      </w:pPr>
+      <w:rPr>
+        <w:rFonts w:ascii="Symbol" w:hAnsi="Symbol" w:hint="default"/>
+      </w:rPr>
+    </w:lvl>
+    <w:lvl w:ilvl="7" w:tplc="100C0003" w:tentative="1">
+      <w:start w:val="1"/>
+      <w:numFmt w:val="bullet"/>
+      <w:lvlText w:val="o"/>
+      <w:lvlJc w:val="left"/>
+      <w:pPr>
+        <w:ind w:left="6480" w:hanging="360"/>
+      </w:pPr>
+      <w:rPr>
+        <w:rFonts w:ascii="Courier New" w:hAnsi="Courier New" w:cs="Courier New" w:hint="default"/>
+      </w:rPr>
+    </w:lvl>
+    <w:lvl w:ilvl="8" w:tplc="100C0005" w:tentative="1">
+      <w:start w:val="1"/>
+      <w:numFmt w:val="bullet"/>
+      <w:lvlText w:val=""/>
+      <w:lvlJc w:val="left"/>
+      <w:pPr>
+        <w:ind w:left="7200" w:hanging="360"/>
+      </w:pPr>
+      <w:rPr>
+        <w:rFonts w:ascii="Wingdings" w:hAnsi="Wingdings" w:hint="default"/>
+      </w:rPr>
+    </w:lvl>
+  </w:abstractNum>
+  <w:abstractNum w:abstractNumId="8" w15:restartNumberingAfterBreak="0">
     <w:nsid w:val="58F73788"/>
     <w:multiLevelType w:val="multilevel"/>
     <w:tmpl w:val="100C0025"/>
@@ -3799,7 +4122,7 @@
       </w:pPr>
     </w:lvl>
   </w:abstractNum>
-  <w:abstractNum w:abstractNumId="7" w15:restartNumberingAfterBreak="0">
+  <w:abstractNum w:abstractNumId="9" w15:restartNumberingAfterBreak="0">
     <w:nsid w:val="5EE71BEB"/>
     <w:multiLevelType w:val="multilevel"/>
     <w:tmpl w:val="891EAD28"/>
@@ -3912,7 +4235,7 @@
       </w:rPr>
     </w:lvl>
   </w:abstractNum>
-  <w:abstractNum w:abstractNumId="8" w15:restartNumberingAfterBreak="0">
+  <w:abstractNum w:abstractNumId="10" w15:restartNumberingAfterBreak="0">
     <w:nsid w:val="7AF3022D"/>
     <w:multiLevelType w:val="multilevel"/>
     <w:tmpl w:val="4EE2CB88"/>
@@ -4043,14 +4366,127 @@
       </w:rPr>
     </w:lvl>
   </w:abstractNum>
+  <w:abstractNum w:abstractNumId="11" w15:restartNumberingAfterBreak="0">
+    <w:nsid w:val="7E7A667F"/>
+    <w:multiLevelType w:val="hybridMultilevel"/>
+    <w:tmpl w:val="44BE9CBE"/>
+    <w:lvl w:ilvl="0" w:tplc="F1B40CEE">
+      <w:start w:val="14"/>
+      <w:numFmt w:val="bullet"/>
+      <w:lvlText w:val="-"/>
+      <w:lvlJc w:val="left"/>
+      <w:pPr>
+        <w:ind w:left="720" w:hanging="360"/>
+      </w:pPr>
+      <w:rPr>
+        <w:rFonts w:ascii="Calibri" w:eastAsiaTheme="minorHAnsi" w:hAnsi="Calibri" w:cs="Calibri" w:hint="default"/>
+      </w:rPr>
+    </w:lvl>
+    <w:lvl w:ilvl="1" w:tplc="100C0003" w:tentative="1">
+      <w:start w:val="1"/>
+      <w:numFmt w:val="bullet"/>
+      <w:lvlText w:val="o"/>
+      <w:lvlJc w:val="left"/>
+      <w:pPr>
+        <w:ind w:left="1440" w:hanging="360"/>
+      </w:pPr>
+      <w:rPr>
+        <w:rFonts w:ascii="Courier New" w:hAnsi="Courier New" w:cs="Courier New" w:hint="default"/>
+      </w:rPr>
+    </w:lvl>
+    <w:lvl w:ilvl="2" w:tplc="100C0005" w:tentative="1">
+      <w:start w:val="1"/>
+      <w:numFmt w:val="bullet"/>
+      <w:lvlText w:val=""/>
+      <w:lvlJc w:val="left"/>
+      <w:pPr>
+        <w:ind w:left="2160" w:hanging="360"/>
+      </w:pPr>
+      <w:rPr>
+        <w:rFonts w:ascii="Wingdings" w:hAnsi="Wingdings" w:hint="default"/>
+      </w:rPr>
+    </w:lvl>
+    <w:lvl w:ilvl="3" w:tplc="100C0001" w:tentative="1">
+      <w:start w:val="1"/>
+      <w:numFmt w:val="bullet"/>
+      <w:lvlText w:val=""/>
+      <w:lvlJc w:val="left"/>
+      <w:pPr>
+        <w:ind w:left="2880" w:hanging="360"/>
+      </w:pPr>
+      <w:rPr>
+        <w:rFonts w:ascii="Symbol" w:hAnsi="Symbol" w:hint="default"/>
+      </w:rPr>
+    </w:lvl>
+    <w:lvl w:ilvl="4" w:tplc="100C0003" w:tentative="1">
+      <w:start w:val="1"/>
+      <w:numFmt w:val="bullet"/>
+      <w:lvlText w:val="o"/>
+      <w:lvlJc w:val="left"/>
+      <w:pPr>
+        <w:ind w:left="3600" w:hanging="360"/>
+      </w:pPr>
+      <w:rPr>
+        <w:rFonts w:ascii="Courier New" w:hAnsi="Courier New" w:cs="Courier New" w:hint="default"/>
+      </w:rPr>
+    </w:lvl>
+    <w:lvl w:ilvl="5" w:tplc="100C0005" w:tentative="1">
+      <w:start w:val="1"/>
+      <w:numFmt w:val="bullet"/>
+      <w:lvlText w:val=""/>
+      <w:lvlJc w:val="left"/>
+      <w:pPr>
+        <w:ind w:left="4320" w:hanging="360"/>
+      </w:pPr>
+      <w:rPr>
+        <w:rFonts w:ascii="Wingdings" w:hAnsi="Wingdings" w:hint="default"/>
+      </w:rPr>
+    </w:lvl>
+    <w:lvl w:ilvl="6" w:tplc="100C0001" w:tentative="1">
+      <w:start w:val="1"/>
+      <w:numFmt w:val="bullet"/>
+      <w:lvlText w:val=""/>
+      <w:lvlJc w:val="left"/>
+      <w:pPr>
+        <w:ind w:left="5040" w:hanging="360"/>
+      </w:pPr>
+      <w:rPr>
+        <w:rFonts w:ascii="Symbol" w:hAnsi="Symbol" w:hint="default"/>
+      </w:rPr>
+    </w:lvl>
+    <w:lvl w:ilvl="7" w:tplc="100C0003" w:tentative="1">
+      <w:start w:val="1"/>
+      <w:numFmt w:val="bullet"/>
+      <w:lvlText w:val="o"/>
+      <w:lvlJc w:val="left"/>
+      <w:pPr>
+        <w:ind w:left="5760" w:hanging="360"/>
+      </w:pPr>
+      <w:rPr>
+        <w:rFonts w:ascii="Courier New" w:hAnsi="Courier New" w:cs="Courier New" w:hint="default"/>
+      </w:rPr>
+    </w:lvl>
+    <w:lvl w:ilvl="8" w:tplc="100C0005" w:tentative="1">
+      <w:start w:val="1"/>
+      <w:numFmt w:val="bullet"/>
+      <w:lvlText w:val=""/>
+      <w:lvlJc w:val="left"/>
+      <w:pPr>
+        <w:ind w:left="6480" w:hanging="360"/>
+      </w:pPr>
+      <w:rPr>
+        <w:rFonts w:ascii="Wingdings" w:hAnsi="Wingdings" w:hint="default"/>
+      </w:rPr>
+    </w:lvl>
+  </w:abstractNum>
   <w:num w:numId="1">
-    <w:abstractNumId w:val="6"/>
+    <w:abstractNumId w:val="8"/>
   </w:num>
   <w:num w:numId="2">
-    <w:abstractNumId w:val="8"/>
+    <w:abstractNumId w:val="10"/>
   </w:num>
   <w:num w:numId="3">
-    <w:abstractNumId w:val="7"/>
+    <w:abstractNumId w:val="9"/>
   </w:num>
   <w:num w:numId="4">
     <w:abstractNumId w:val="1"/>
@@ -4062,7 +4498,7 @@
     <w:abstractNumId w:val="4"/>
   </w:num>
   <w:num w:numId="7">
-    <w:abstractNumId w:val="5"/>
+    <w:abstractNumId w:val="6"/>
   </w:num>
   <w:num w:numId="8">
     <w:abstractNumId w:val="2"/>
@@ -4070,11 +4506,20 @@
   <w:num w:numId="9">
     <w:abstractNumId w:val="0"/>
   </w:num>
+  <w:num w:numId="10">
+    <w:abstractNumId w:val="11"/>
+  </w:num>
+  <w:num w:numId="11">
+    <w:abstractNumId w:val="7"/>
+  </w:num>
+  <w:num w:numId="12">
+    <w:abstractNumId w:val="5"/>
+  </w:num>
 </w:numbering>
 </file>
 
 <file path=word/styles.xml><?xml version="1.0" encoding="utf-8"?>
-<w:styles xmlns:mc="http://schemas.openxmlformats.org/markup-compatibility/2006" xmlns:r="http://schemas.openxmlformats.org/officeDocument/2006/relationships" xmlns:w="http://schemas.openxmlformats.org/wordprocessingml/2006/main" xmlns:w14="http://schemas.microsoft.com/office/word/2010/wordml" xmlns:w15="http://schemas.microsoft.com/office/word/2012/wordml" xmlns:w16se="http://schemas.microsoft.com/office/word/2015/wordml/symex" mc:Ignorable="w14 w15 w16se">
+<w:styles xmlns:mc="http://schemas.openxmlformats.org/markup-compatibility/2006" xmlns:r="http://schemas.openxmlformats.org/officeDocument/2006/relationships" xmlns:w="http://schemas.openxmlformats.org/wordprocessingml/2006/main" xmlns:w14="http://schemas.microsoft.com/office/word/2010/wordml" xmlns:w15="http://schemas.microsoft.com/office/word/2012/wordml" xmlns:w16cid="http://schemas.microsoft.com/office/word/2016/wordml/cid" xmlns:w16se="http://schemas.microsoft.com/office/word/2015/wordml/symex" mc:Ignorable="w14 w15 w16se w16cid">
   <w:docDefaults>
     <w:rPrDefault>
       <w:rPr>
@@ -4196,6 +4641,7 @@
     <w:lsdException w:name="HTML Sample" w:semiHidden="1" w:unhideWhenUsed="1"/>
     <w:lsdException w:name="HTML Typewriter" w:semiHidden="1" w:unhideWhenUsed="1"/>
     <w:lsdException w:name="HTML Variable" w:semiHidden="1" w:unhideWhenUsed="1"/>
+    <w:lsdException w:name="Normal Table" w:semiHidden="1" w:unhideWhenUsed="1"/>
     <w:lsdException w:name="annotation subject" w:semiHidden="1" w:unhideWhenUsed="1"/>
     <w:lsdException w:name="No List" w:semiHidden="1" w:unhideWhenUsed="1"/>
     <w:lsdException w:name="Outline List 1" w:semiHidden="1" w:unhideWhenUsed="1"/>
@@ -4242,8 +4688,10 @@
     <w:lsdException w:name="Table Subtle 2" w:semiHidden="1" w:unhideWhenUsed="1"/>
     <w:lsdException w:name="Table Web 1" w:semiHidden="1" w:unhideWhenUsed="1"/>
     <w:lsdException w:name="Table Web 2" w:semiHidden="1" w:unhideWhenUsed="1"/>
+    <w:lsdException w:name="Table Web 3" w:semiHidden="1" w:unhideWhenUsed="1"/>
     <w:lsdException w:name="Balloon Text" w:semiHidden="1" w:unhideWhenUsed="1"/>
     <w:lsdException w:name="Table Grid" w:uiPriority="39"/>
+    <w:lsdException w:name="Table Theme" w:semiHidden="1" w:unhideWhenUsed="1"/>
     <w:lsdException w:name="Placeholder Text" w:semiHidden="1"/>
     <w:lsdException w:name="No Spacing" w:uiPriority="1" w:qFormat="1"/>
     <w:lsdException w:name="Light Shading" w:uiPriority="60"/>
@@ -5447,7 +5895,7 @@
 </file>
 
 <file path=customXml/itemProps1.xml><?xml version="1.0" encoding="utf-8"?>
-<ds:datastoreItem xmlns:ds="http://schemas.openxmlformats.org/officeDocument/2006/customXml" ds:itemID="{CA4CF2E8-5E1E-451F-ACE5-75D548BFA2C0}">
+<ds:datastoreItem xmlns:ds="http://schemas.openxmlformats.org/officeDocument/2006/customXml" ds:itemID="{53CFD8C9-8684-4996-8D76-0A828C98D729}">
   <ds:schemaRefs>
     <ds:schemaRef ds:uri="http://schemas.openxmlformats.org/officeDocument/2006/bibliography"/>
   </ds:schemaRefs>

</xml_diff>